<commit_message>
First push of the year!
Back on the react course, started building the first mini React app
</commit_message>
<xml_diff>
--- a/React Study Notes.docx
+++ b/React Study Notes.docx
@@ -1724,11 +1724,24 @@
             <m:t>The Mechanics of State</m:t>
           </m:r>
           <m:r>
+            <m:rPr>
+              <m:sty m:val="p"/>
+            </m:rPr>
+            <w:br/>
+          </m:r>
+        </m:oMath>
+        <m:oMath>
+          <m:r>
+            <m:rPr>
+              <m:sty m:val="p"/>
+            </m:rPr>
             <w:br/>
           </m:r>
           <m:r>
-            <w:br/>
-            <w:t xml:space="preserve">Because React is declarative, we do not do direct DOM </w:t>
+            <m:rPr>
+              <m:sty m:val="p"/>
+            </m:rPr>
+            <m:t xml:space="preserve">Because React is declarative, we do not do direct DOM </m:t>
           </m:r>
         </m:oMath>
       </m:oMathPara>
@@ -1773,6 +1786,294 @@
       <w:r>
         <w:br/>
         <w:t>To update a view, we update the state. React does its namesake and the view is updated by result.</w:t>
+      </w:r>
+    </w:p>
+    <w:p>
+      <w:r>
+        <w:br w:type="page"/>
+      </w:r>
+    </w:p>
+    <w:p>
+      <w:pPr>
+        <w:rPr>
+          <w:b/>
+          <w:bCs/>
+        </w:rPr>
+      </w:pPr>
+      <m:oMathPara>
+        <m:oMath>
+          <m:r>
+            <m:rPr>
+              <m:sty m:val="bi"/>
+            </m:rPr>
+            <w:rPr>
+              <w:rFonts w:ascii="Cambria Math" w:hAnsi="Cambria Math"/>
+            </w:rPr>
+            <w:lastRenderedPageBreak/>
+            <m:t>UI as a function of State</m:t>
+          </m:r>
+        </m:oMath>
+      </m:oMathPara>
+    </w:p>
+    <w:p>
+      <w:r>
+        <w:br/>
+      </w:r>
+      <w:r>
+        <w:t xml:space="preserve">Each component has and manages its own state. No matter how many times we render the same </w:t>
+      </w:r>
+      <w:r>
+        <w:t>component, allowing it to operate independently from the other instances</w:t>
+      </w:r>
+      <w:r>
+        <w:t>.</w:t>
+      </w:r>
+    </w:p>
+    <w:p>
+      <w:r>
+        <w:t>We can basically think of the entire application view as a function of state. A react application is fundamentally about changing state over time, and correctly displaying the state at all times. With State, we now view UI as a reflection of data changing over time.</w:t>
+      </w:r>
+    </w:p>
+    <w:p>
+      <w:r>
+        <w:t>We describe that reflection of data using state, event handlers and JSX.</w:t>
+      </w:r>
+    </w:p>
+    <w:p>
+      <w:r>
+        <w:br/>
+        <w:t>Practical guidelines about State:</w:t>
+      </w:r>
+    </w:p>
+    <w:p>
+      <w:pPr>
+        <w:pStyle w:val="ListParagraph"/>
+        <w:numPr>
+          <w:ilvl w:val="0"/>
+          <w:numId w:val="2"/>
+        </w:numPr>
+      </w:pPr>
+      <w:r>
+        <w:t xml:space="preserve">Use a state variable for any data that the component should keep track of </w:t>
+      </w:r>
+      <w:proofErr w:type="gramStart"/>
+      <w:r>
+        <w:t>(</w:t>
+      </w:r>
+      <w:r>
+        <w:t xml:space="preserve"> i.e.</w:t>
+      </w:r>
+      <w:proofErr w:type="gramEnd"/>
+      <w:r>
+        <w:t xml:space="preserve"> </w:t>
+      </w:r>
+      <w:r>
+        <w:t xml:space="preserve">“remember”) over time. </w:t>
+      </w:r>
+      <w:r>
+        <w:rPr>
+          <w:u w:val="single"/>
+        </w:rPr>
+        <w:t>This is data that will change at some point</w:t>
+      </w:r>
+      <w:r>
+        <w:t>. In Vanilla JS, that’s a let variable, or an [] or {}.</w:t>
+      </w:r>
+    </w:p>
+    <w:p>
+      <w:pPr>
+        <w:pStyle w:val="ListParagraph"/>
+        <w:numPr>
+          <w:ilvl w:val="0"/>
+          <w:numId w:val="2"/>
+        </w:numPr>
+      </w:pPr>
+      <w:r>
+        <w:t xml:space="preserve">Whenever you want something in the component to be dynamic, create a piece of state related to that “thing”, and update the state when the “thing” should change (aka “be dynamic”) </w:t>
+      </w:r>
+    </w:p>
+    <w:p>
+      <w:pPr>
+        <w:pStyle w:val="ListParagraph"/>
+        <w:numPr>
+          <w:ilvl w:val="1"/>
+          <w:numId w:val="2"/>
+        </w:numPr>
+      </w:pPr>
+      <w:r>
+        <w:t>Example: A modal window can be open or closed. So</w:t>
+      </w:r>
+      <w:r>
+        <w:t>,</w:t>
+      </w:r>
+      <w:r>
+        <w:t xml:space="preserve"> we create a state variable </w:t>
+      </w:r>
+      <w:r>
+        <w:t>“</w:t>
+      </w:r>
+      <w:r>
+        <w:t>isOpen</w:t>
+      </w:r>
+      <w:r>
+        <w:t>”</w:t>
+      </w:r>
+      <w:r>
+        <w:t xml:space="preserve"> that tracks whether the modal is open or not. On isOpen = true, we display the window. On isOpen = false, we hide the window.</w:t>
+      </w:r>
+    </w:p>
+    <w:p>
+      <w:pPr>
+        <w:pStyle w:val="ListParagraph"/>
+        <w:numPr>
+          <w:ilvl w:val="0"/>
+          <w:numId w:val="2"/>
+        </w:numPr>
+      </w:pPr>
+      <w:r>
+        <w:t xml:space="preserve">If you want to change the way a component looks, or the data it displays, </w:t>
+      </w:r>
+      <w:r>
+        <w:rPr>
+          <w:u w:val="single"/>
+        </w:rPr>
+        <w:t>update its state</w:t>
+      </w:r>
+      <w:r>
+        <w:t>. This usually happens in an event handler function</w:t>
+      </w:r>
+    </w:p>
+    <w:p>
+      <w:pPr>
+        <w:pStyle w:val="ListParagraph"/>
+        <w:numPr>
+          <w:ilvl w:val="0"/>
+          <w:numId w:val="2"/>
+        </w:numPr>
+      </w:pPr>
+      <w:r>
+        <w:t xml:space="preserve">When building a component, imagine its view as a </w:t>
+      </w:r>
+      <w:r>
+        <w:rPr>
+          <w:u w:val="single"/>
+        </w:rPr>
+        <w:t>reflection of state changing over time</w:t>
+      </w:r>
+      <w:r>
+        <w:t>.</w:t>
+      </w:r>
+    </w:p>
+    <w:p>
+      <w:pPr>
+        <w:pStyle w:val="ListParagraph"/>
+        <w:numPr>
+          <w:ilvl w:val="0"/>
+          <w:numId w:val="2"/>
+        </w:numPr>
+      </w:pPr>
+      <w:r>
+        <w:t xml:space="preserve">For data that should not trigger component re-renders, </w:t>
+      </w:r>
+      <w:r>
+        <w:rPr>
+          <w:u w:val="single"/>
+        </w:rPr>
+        <w:t>don’t use state</w:t>
+      </w:r>
+      <w:r>
+        <w:t>. Use a regular variable instead. This is a common beginner pitfall.</w:t>
+      </w:r>
+    </w:p>
+    <w:p>
+      <w:r>
+        <w:br w:type="page"/>
+      </w:r>
+    </w:p>
+    <w:p>
+      <m:oMathPara>
+        <m:oMath>
+          <m:r>
+            <w:rPr>
+              <w:rFonts w:ascii="Cambria Math" w:hAnsi="Cambria Math"/>
+            </w:rPr>
+            <w:lastRenderedPageBreak/>
+            <m:t>State vs Props</m:t>
+          </m:r>
+        </m:oMath>
+      </m:oMathPara>
+    </w:p>
+    <w:p>
+      <w:pPr>
+        <w:pStyle w:val="ListParagraph"/>
+      </w:pPr>
+      <w:r>
+        <w:t>What’s the difference between State and Props</w:t>
+      </w:r>
+    </w:p>
+    <w:p>
+      <w:pPr>
+        <w:pStyle w:val="ListParagraph"/>
+      </w:pPr>
+      <w:r>
+        <w:br/>
+        <w:t>State is internal data – data that is owned by the component in which it is declared</w:t>
+      </w:r>
+    </w:p>
+    <w:p>
+      <w:pPr>
+        <w:pStyle w:val="ListParagraph"/>
+      </w:pPr>
+      <w:r>
+        <w:t>Props is external data – data that is owned by the parent component, similar to function parameters.</w:t>
+      </w:r>
+      <w:r>
+        <w:br/>
+      </w:r>
+      <w:r>
+        <w:br/>
+        <w:t>Parents can pass data into children</w:t>
+      </w:r>
+    </w:p>
+    <w:p>
+      <w:pPr>
+        <w:pStyle w:val="ListParagraph"/>
+      </w:pPr>
+      <w:r>
+        <w:t>State data can be saw like Component Memory, and can be updated by the component itself, and this will cause component to re-render. This makes components interactive</w:t>
+      </w:r>
+    </w:p>
+    <w:p>
+      <w:pPr>
+        <w:pStyle w:val="ListParagraph"/>
+      </w:pPr>
+    </w:p>
+    <w:p>
+      <w:pPr>
+        <w:pStyle w:val="ListParagraph"/>
+      </w:pPr>
+      <w:r>
+        <w:t>Props are read-only, receiving new props causes component to re-render. (Usually when the parent’s state has been updated.)</w:t>
+      </w:r>
+    </w:p>
+    <w:p>
+      <w:pPr>
+        <w:pStyle w:val="ListParagraph"/>
+      </w:pPr>
+    </w:p>
+    <w:p>
+      <w:pPr>
+        <w:pStyle w:val="ListParagraph"/>
+      </w:pPr>
+      <w:r>
+        <w:t xml:space="preserve">Whenever a piece of state is passed as a prop, when that state updates, both components are re-rendered. </w:t>
+      </w:r>
+      <w:r>
+        <w:br/>
+      </w:r>
+      <w:r>
+        <w:br/>
+        <w:t>Props are used to give parent component the ability to configure their child components. Props can be seen as settings in the child components, which the parent component can define as they wish</w:t>
       </w:r>
     </w:p>
     <w:sectPr>
@@ -1802,7 +2103,7 @@
         <w:rFonts w:ascii="Calibri" w:eastAsiaTheme="minorHAnsi" w:hAnsi="Calibri" w:cs="Calibri" w:hint="default"/>
       </w:rPr>
     </w:lvl>
-    <w:lvl w:ilvl="1" w:tplc="08090003" w:tentative="1">
+    <w:lvl w:ilvl="1" w:tplc="08090003">
       <w:start w:val="1"/>
       <w:numFmt w:val="bullet"/>
       <w:lvlText w:val="o"/>

</xml_diff>